<commit_message>
mapa y formulario responsive
</commit_message>
<xml_diff>
--- a/SEO Monkybits.docx
+++ b/SEO Monkybits.docx
@@ -299,35 +299,7 @@
         <w:rPr>
           <w:lang w:val="es-ES"/>
         </w:rPr>
-        <w:tab/>
-      </w:r>
-      <w:proofErr w:type="spellStart"/>
-      <w:r>
-        <w:rPr>
-          <w:lang w:val="es-ES"/>
-        </w:rPr>
-        <w:t>Title</w:t>
-      </w:r>
-      <w:proofErr w:type="spellEnd"/>
-      <w:r>
-        <w:rPr>
-          <w:lang w:val="es-ES"/>
-        </w:rPr>
-        <w:t>: “</w:t>
-      </w:r>
-      <w:proofErr w:type="spellStart"/>
-      <w:r>
-        <w:rPr>
-          <w:lang w:val="es-ES"/>
-        </w:rPr>
-        <w:t>MonkyBits</w:t>
-      </w:r>
-      <w:proofErr w:type="spellEnd"/>
-      <w:r>
-        <w:rPr>
-          <w:lang w:val="es-ES"/>
-        </w:rPr>
-        <w:t>”</w:t>
+        <w:t>Se mejoró escritura.</w:t>
       </w:r>
     </w:p>
     <w:p>
@@ -336,6 +308,12 @@
           <w:lang w:val="es-ES"/>
         </w:rPr>
       </w:pPr>
+      <w:r>
+        <w:rPr>
+          <w:lang w:val="es-ES"/>
+        </w:rPr>
+        <w:t>Se realizó mapeado.</w:t>
+      </w:r>
     </w:p>
     <w:p>
       <w:pPr>
@@ -347,10 +325,110 @@
         <w:rPr>
           <w:lang w:val="es-ES"/>
         </w:rPr>
-        <w:t xml:space="preserve">Se optimizaron y borraron imágenes en desuso. </w:t>
+        <w:t>Se agregó error 404.</w:t>
+      </w:r>
+    </w:p>
+    <w:p>
+      <w:pPr>
+        <w:rPr>
+          <w:lang w:val="es-ES"/>
+        </w:rPr>
+      </w:pPr>
+      <w:r>
+        <w:rPr>
+          <w:lang w:val="es-ES"/>
+        </w:rPr>
+        <w:t>Se agregó</w:t>
       </w:r>
       <w:bookmarkStart w:id="0" w:name="_GoBack"/>
       <w:bookmarkEnd w:id="0"/>
+      <w:r>
+        <w:rPr>
+          <w:lang w:val="es-ES"/>
+        </w:rPr>
+        <w:t xml:space="preserve"> </w:t>
+      </w:r>
+      <w:r>
+        <w:rPr>
+          <w:lang w:val="es-ES"/>
+        </w:rPr>
+        <w:t xml:space="preserve">Open </w:t>
+      </w:r>
+      <w:proofErr w:type="spellStart"/>
+      <w:r>
+        <w:rPr>
+          <w:lang w:val="es-ES"/>
+        </w:rPr>
+        <w:t>Graph</w:t>
+      </w:r>
+      <w:proofErr w:type="spellEnd"/>
+      <w:r>
+        <w:rPr>
+          <w:lang w:val="es-ES"/>
+        </w:rPr>
+        <w:t>.</w:t>
+      </w:r>
+    </w:p>
+    <w:p>
+      <w:pPr>
+        <w:rPr>
+          <w:lang w:val="es-ES"/>
+        </w:rPr>
+      </w:pPr>
+      <w:r>
+        <w:rPr>
+          <w:lang w:val="es-ES"/>
+        </w:rPr>
+        <w:tab/>
+      </w:r>
+      <w:proofErr w:type="spellStart"/>
+      <w:r>
+        <w:rPr>
+          <w:lang w:val="es-ES"/>
+        </w:rPr>
+        <w:t>Title</w:t>
+      </w:r>
+      <w:proofErr w:type="spellEnd"/>
+      <w:r>
+        <w:rPr>
+          <w:lang w:val="es-ES"/>
+        </w:rPr>
+        <w:t>: “</w:t>
+      </w:r>
+      <w:proofErr w:type="spellStart"/>
+      <w:r>
+        <w:rPr>
+          <w:lang w:val="es-ES"/>
+        </w:rPr>
+        <w:t>MonkyBits</w:t>
+      </w:r>
+      <w:proofErr w:type="spellEnd"/>
+      <w:r>
+        <w:rPr>
+          <w:lang w:val="es-ES"/>
+        </w:rPr>
+        <w:t>”</w:t>
+      </w:r>
+    </w:p>
+    <w:p>
+      <w:pPr>
+        <w:rPr>
+          <w:lang w:val="es-ES"/>
+        </w:rPr>
+      </w:pPr>
+    </w:p>
+    <w:p>
+      <w:pPr>
+        <w:rPr>
+          <w:lang w:val="es-ES"/>
+        </w:rPr>
+      </w:pPr>
+      <w:r>
+        <w:rPr>
+          <w:lang w:val="es-ES"/>
+        </w:rPr>
+        <w:t xml:space="preserve">Se optimizaron y borraron imágenes en desuso. </w:t>
+      </w:r>
     </w:p>
     <w:p>
       <w:pPr>
@@ -779,6 +857,7 @@
   <w:style w:type="character" w:default="1" w:styleId="Fuentedeprrafopredeter">
     <w:name w:val="Default Paragraph Font"/>
     <w:uiPriority w:val="1"/>
+    <w:semiHidden/>
     <w:unhideWhenUsed/>
   </w:style>
   <w:style w:type="table" w:default="1" w:styleId="Tablanormal">

</xml_diff>